<commit_message>
modificacion fotos de modelo de negocio 2 - stock central
</commit_message>
<xml_diff>
--- a/02 - Modelo de Negocio/Control de Stock de Central/CUN_2_Gestionar la Solicitud de Reposición de Stock de central.docx
+++ b/02 - Modelo de Negocio/Control de Stock de Central/CUN_2_Gestionar la Solicitud de Reposición de Stock de central.docx
@@ -1,6 +1,6 @@
 
 <file path=word/document.xml><?xml version="1.0" encoding="utf-8"?>
-<w:document xmlns:ve="http://schemas.openxmlformats.org/markup-compatibility/2006" xmlns:o="urn:schemas-microsoft-com:office:office" xmlns:r="http://schemas.openxmlformats.org/officeDocument/2006/relationships" xmlns:m="http://schemas.openxmlformats.org/officeDocument/2006/math" xmlns:v="urn:schemas-microsoft-com:vml" xmlns:wp="http://schemas.openxmlformats.org/drawingml/2006/wordprocessingDrawing" xmlns:w10="urn:schemas-microsoft-com:office:word" xmlns:w="http://schemas.openxmlformats.org/wordprocessingml/2006/main" xmlns:wne="http://schemas.microsoft.com/office/word/2006/wordml">
+<w:document xmlns:wpc="http://schemas.microsoft.com/office/word/2010/wordprocessingCanvas" xmlns:mc="http://schemas.openxmlformats.org/markup-compatibility/2006" xmlns:o="urn:schemas-microsoft-com:office:office" xmlns:r="http://schemas.openxmlformats.org/officeDocument/2006/relationships" xmlns:m="http://schemas.openxmlformats.org/officeDocument/2006/math" xmlns:v="urn:schemas-microsoft-com:vml" xmlns:wp14="http://schemas.microsoft.com/office/word/2010/wordprocessingDrawing" xmlns:wp="http://schemas.openxmlformats.org/drawingml/2006/wordprocessingDrawing" xmlns:w10="urn:schemas-microsoft-com:office:word" xmlns:w="http://schemas.openxmlformats.org/wordprocessingml/2006/main" xmlns:w14="http://schemas.microsoft.com/office/word/2010/wordml" xmlns:wpg="http://schemas.microsoft.com/office/word/2010/wordprocessingGroup" xmlns:wpi="http://schemas.microsoft.com/office/word/2010/wordprocessingInk" xmlns:wne="http://schemas.microsoft.com/office/word/2006/wordml" xmlns:wps="http://schemas.microsoft.com/office/word/2010/wordprocessingShape" mc:Ignorable="w14 wp14">
   <w:body>
     <w:p>
       <w:pPr>
@@ -519,224 +519,13 @@
     <w:p>
       <w:pPr>
         <w:spacing w:after="0"/>
-      </w:pPr>
-      <w:r>
-        <w:t>.</w:t>
-      </w:r>
+        <w:rPr>
+          <w:sz w:val="24"/>
+        </w:rPr>
+      </w:pPr>
     </w:p>
     <w:p>
       <w:pPr>
-        <w:pStyle w:val="Prrafodelista"/>
-        <w:spacing w:after="0"/>
-        <w:ind w:left="0"/>
-      </w:pPr>
-    </w:p>
-    <w:p>
-      <w:pPr>
-        <w:pStyle w:val="Prrafodelista"/>
-        <w:spacing w:after="0"/>
-        <w:ind w:left="0"/>
-        <w:rPr>
-          <w:b/>
-          <w:sz w:val="20"/>
-        </w:rPr>
-      </w:pPr>
-    </w:p>
-    <w:p>
-      <w:pPr>
-        <w:pStyle w:val="Prrafodelista"/>
-        <w:spacing w:after="0"/>
-        <w:ind w:left="0"/>
-        <w:rPr>
-          <w:highlight w:val="lightGray"/>
-        </w:rPr>
-      </w:pPr>
-      <w:r>
-        <w:rPr>
-          <w:b/>
-          <w:highlight w:val="lightGray"/>
-        </w:rPr>
-        <w:t>OBJETOS</w:t>
-      </w:r>
-      <w:r>
-        <w:rPr>
-          <w:highlight w:val="lightGray"/>
-        </w:rPr>
-        <w:t xml:space="preserve">: </w:t>
-      </w:r>
-      <w:r>
-        <w:rPr>
-          <w:highlight w:val="lightGray"/>
-        </w:rPr>
-        <w:t xml:space="preserve">Solicitud de </w:t>
-      </w:r>
-      <w:r>
-        <w:rPr>
-          <w:highlight w:val="lightGray"/>
-        </w:rPr>
-        <w:t>Confección</w:t>
-      </w:r>
-      <w:r>
-        <w:rPr>
-          <w:highlight w:val="lightGray"/>
-        </w:rPr>
-        <w:t>, Mercadería, Informe</w:t>
-      </w:r>
-      <w:r>
-        <w:rPr>
-          <w:highlight w:val="lightGray"/>
-        </w:rPr>
-        <w:t xml:space="preserve"> de Stock</w:t>
-      </w:r>
-      <w:r>
-        <w:rPr>
-          <w:highlight w:val="lightGray"/>
-        </w:rPr>
-        <w:t>.</w:t>
-      </w:r>
-    </w:p>
-    <w:p>
-      <w:pPr>
-        <w:pStyle w:val="Prrafodelista"/>
-        <w:spacing w:after="0"/>
-        <w:ind w:left="0"/>
-        <w:rPr>
-          <w:sz w:val="20"/>
-          <w:highlight w:val="lightGray"/>
-        </w:rPr>
-      </w:pPr>
-      <w:r>
-        <w:rPr>
-          <w:b/>
-          <w:highlight w:val="lightGray"/>
-        </w:rPr>
-        <w:t>ACTORES</w:t>
-      </w:r>
-      <w:r>
-        <w:rPr>
-          <w:highlight w:val="lightGray"/>
-        </w:rPr>
-        <w:t xml:space="preserve">: </w:t>
-      </w:r>
-      <w:r>
-        <w:rPr>
-          <w:sz w:val="20"/>
-          <w:highlight w:val="lightGray"/>
-        </w:rPr>
-        <w:t xml:space="preserve">Responsable de Reposición de la Central, </w:t>
-      </w:r>
-      <w:r>
-        <w:rPr>
-          <w:sz w:val="20"/>
-          <w:highlight w:val="lightGray"/>
-        </w:rPr>
-        <w:t>Responsable de Confección</w:t>
-      </w:r>
-      <w:r>
-        <w:rPr>
-          <w:sz w:val="20"/>
-          <w:highlight w:val="lightGray"/>
-        </w:rPr>
-        <w:t xml:space="preserve">, </w:t>
-      </w:r>
-      <w:r>
-        <w:rPr>
-          <w:sz w:val="20"/>
-          <w:highlight w:val="lightGray"/>
-        </w:rPr>
-        <w:t>Responsable de Depósito</w:t>
-      </w:r>
-      <w:r>
-        <w:rPr>
-          <w:sz w:val="20"/>
-          <w:highlight w:val="lightGray"/>
-        </w:rPr>
-        <w:t>.</w:t>
-      </w:r>
-    </w:p>
-    <w:p>
-      <w:pPr>
-        <w:pStyle w:val="Prrafodelista"/>
-        <w:spacing w:after="0"/>
-        <w:ind w:left="0"/>
-        <w:rPr>
-          <w:sz w:val="16"/>
-          <w:highlight w:val="lightGray"/>
-        </w:rPr>
-      </w:pPr>
-      <w:r>
-        <w:rPr>
-          <w:b/>
-          <w:highlight w:val="lightGray"/>
-        </w:rPr>
-        <w:t>CASOS DE USO</w:t>
-      </w:r>
-      <w:r>
-        <w:rPr>
-          <w:highlight w:val="lightGray"/>
-        </w:rPr>
-        <w:t xml:space="preserve">: </w:t>
-      </w:r>
-      <w:r>
-        <w:rPr>
-          <w:sz w:val="16"/>
-          <w:highlight w:val="lightGray"/>
-        </w:rPr>
-        <w:t>Gestionar la Solicitud de Reposición de Stock (Mercadería)</w:t>
-      </w:r>
-      <w:r>
-        <w:rPr>
-          <w:sz w:val="16"/>
-          <w:highlight w:val="lightGray"/>
-        </w:rPr>
-        <w:t xml:space="preserve">, </w:t>
-      </w:r>
-      <w:r>
-        <w:rPr>
-          <w:sz w:val="16"/>
-          <w:highlight w:val="lightGray"/>
-        </w:rPr>
-        <w:t>S</w:t>
-      </w:r>
-      <w:r>
-        <w:rPr>
-          <w:sz w:val="16"/>
-          <w:highlight w:val="lightGray"/>
-        </w:rPr>
-        <w:t>olicita</w:t>
-      </w:r>
-      <w:r>
-        <w:rPr>
-          <w:sz w:val="16"/>
-          <w:highlight w:val="lightGray"/>
-        </w:rPr>
-        <w:t>r</w:t>
-      </w:r>
-      <w:r>
-        <w:rPr>
-          <w:sz w:val="16"/>
-          <w:highlight w:val="lightGray"/>
-        </w:rPr>
-        <w:t xml:space="preserve"> un informe de stock (Mercadería)</w:t>
-      </w:r>
-      <w:r>
-        <w:rPr>
-          <w:sz w:val="16"/>
-          <w:highlight w:val="lightGray"/>
-        </w:rPr>
-        <w:t>.</w:t>
-      </w:r>
-    </w:p>
-    <w:p>
-      <w:pPr>
-        <w:spacing w:after="0"/>
-        <w:rPr>
-          <w:sz w:val="24"/>
-        </w:rPr>
-      </w:pPr>
-    </w:p>
-    <w:p>
-      <w:pPr>
         <w:spacing w:after="0"/>
       </w:pPr>
       <w:r>
@@ -746,9 +535,9 @@
         </w:rPr>
         <w:drawing>
           <wp:inline distT="0" distB="0" distL="0" distR="0">
-            <wp:extent cx="5489295" cy="3767328"/>
-            <wp:effectExtent l="19050" t="0" r="0" b="0"/>
-            <wp:docPr id="2" name="Imagen 1" descr="C:\Users\Pavilion 6409\Desktop\FDA\facu\tssi\2012\Seminario\02 - Modelo de Negocio\Control de Stock de Central\CUN_2.jpeg"/>
+            <wp:extent cx="5318150" cy="4416544"/>
+            <wp:effectExtent l="0" t="0" r="0" b="0"/>
+            <wp:docPr id="1" name="Imagen 1"/>
             <wp:cNvGraphicFramePr>
               <a:graphicFrameLocks xmlns:a="http://schemas.openxmlformats.org/drawingml/2006/main" noChangeAspect="1"/>
             </wp:cNvGraphicFramePr>
@@ -756,13 +545,19 @@
               <a:graphicData uri="http://schemas.openxmlformats.org/drawingml/2006/picture">
                 <pic:pic xmlns:pic="http://schemas.openxmlformats.org/drawingml/2006/picture">
                   <pic:nvPicPr>
-                    <pic:cNvPr id="0" name="Picture 1" descr="C:\Users\Pavilion 6409\Desktop\FDA\facu\tssi\2012\Seminario\02 - Modelo de Negocio\Control de Stock de Central\CUN_2.jpeg"/>
+                    <pic:cNvPr id="0" name="Picture 1"/>
                     <pic:cNvPicPr>
                       <a:picLocks noChangeAspect="1" noChangeArrowheads="1"/>
                     </pic:cNvPicPr>
                   </pic:nvPicPr>
                   <pic:blipFill>
-                    <a:blip r:embed="rId5"/>
+                    <a:blip r:embed="rId6">
+                      <a:extLst>
+                        <a:ext uri="{28A0092B-C50C-407E-A947-70E740481C1C}">
+                          <a14:useLocalDpi xmlns:a14="http://schemas.microsoft.com/office/drawing/2010/main" val="0"/>
+                        </a:ext>
+                      </a:extLst>
+                    </a:blip>
                     <a:srcRect/>
                     <a:stretch>
                       <a:fillRect/>
@@ -771,17 +566,14 @@
                   <pic:spPr bwMode="auto">
                     <a:xfrm>
                       <a:off x="0" y="0"/>
-                      <a:ext cx="5488944" cy="3767087"/>
+                      <a:ext cx="5320017" cy="4418095"/>
                     </a:xfrm>
                     <a:prstGeom prst="rect">
                       <a:avLst/>
                     </a:prstGeom>
                     <a:noFill/>
-                    <a:ln w="9525">
+                    <a:ln>
                       <a:noFill/>
-                      <a:miter lim="800000"/>
-                      <a:headEnd/>
-                      <a:tailEnd/>
                     </a:ln>
                   </pic:spPr>
                 </pic:pic>
@@ -790,6 +582,8 @@
           </wp:inline>
         </w:drawing>
       </w:r>
+      <w:bookmarkStart w:id="0" w:name="_GoBack"/>
+      <w:bookmarkEnd w:id="0"/>
     </w:p>
     <w:sectPr>
       <w:pgSz w:w="12240" w:h="15840"/>
@@ -802,7 +596,7 @@
 </file>
 
 <file path=word/numbering.xml><?xml version="1.0" encoding="utf-8"?>
-<w:numbering xmlns:ve="http://schemas.openxmlformats.org/markup-compatibility/2006" xmlns:o="urn:schemas-microsoft-com:office:office" xmlns:r="http://schemas.openxmlformats.org/officeDocument/2006/relationships" xmlns:m="http://schemas.openxmlformats.org/officeDocument/2006/math" xmlns:v="urn:schemas-microsoft-com:vml" xmlns:wp="http://schemas.openxmlformats.org/drawingml/2006/wordprocessingDrawing" xmlns:w10="urn:schemas-microsoft-com:office:word" xmlns:w="http://schemas.openxmlformats.org/wordprocessingml/2006/main" xmlns:wne="http://schemas.microsoft.com/office/word/2006/wordml">
+<w:numbering xmlns:wpc="http://schemas.microsoft.com/office/word/2010/wordprocessingCanvas" xmlns:mc="http://schemas.openxmlformats.org/markup-compatibility/2006" xmlns:o="urn:schemas-microsoft-com:office:office" xmlns:r="http://schemas.openxmlformats.org/officeDocument/2006/relationships" xmlns:m="http://schemas.openxmlformats.org/officeDocument/2006/math" xmlns:v="urn:schemas-microsoft-com:vml" xmlns:wp14="http://schemas.microsoft.com/office/word/2010/wordprocessingDrawing" xmlns:wp="http://schemas.openxmlformats.org/drawingml/2006/wordprocessingDrawing" xmlns:w10="urn:schemas-microsoft-com:office:word" xmlns:w="http://schemas.openxmlformats.org/wordprocessingml/2006/main" xmlns:w14="http://schemas.microsoft.com/office/word/2010/wordml" xmlns:wpg="http://schemas.microsoft.com/office/word/2010/wordprocessingGroup" xmlns:wpi="http://schemas.microsoft.com/office/word/2010/wordprocessingInk" xmlns:wne="http://schemas.microsoft.com/office/word/2006/wordml" xmlns:wps="http://schemas.microsoft.com/office/word/2010/wordprocessingShape" mc:Ignorable="w14 wp14">
   <w:abstractNum w:abstractNumId="0">
     <w:nsid w:val="183C6D2B"/>
     <w:multiLevelType w:val="hybridMultilevel"/>
@@ -1083,7 +877,7 @@
 </file>
 
 <file path=word/styles.xml><?xml version="1.0" encoding="utf-8"?>
-<w:styles xmlns:r="http://schemas.openxmlformats.org/officeDocument/2006/relationships" xmlns:w="http://schemas.openxmlformats.org/wordprocessingml/2006/main">
+<w:styles xmlns:mc="http://schemas.openxmlformats.org/markup-compatibility/2006" xmlns:r="http://schemas.openxmlformats.org/officeDocument/2006/relationships" xmlns:w="http://schemas.openxmlformats.org/wordprocessingml/2006/main" xmlns:w14="http://schemas.microsoft.com/office/word/2010/wordml" mc:Ignorable="w14">
   <w:docDefaults>
     <w:rPrDefault>
       <w:rPr>
@@ -1257,7 +1051,6 @@
     <w:uiPriority w:val="99"/>
     <w:semiHidden/>
     <w:unhideWhenUsed/>
-    <w:qFormat/>
     <w:tblPr>
       <w:tblInd w:w="0" w:type="dxa"/>
       <w:tblCellMar>

</xml_diff>